<commit_message>
Continuamos la aplicacion en clase
</commit_message>
<xml_diff>
--- a/Infantil y primaria.docx
+++ b/Infantil y primaria.docx
@@ -396,11 +396,6 @@
     </w:p>
     <w:p>
       <w:pPr>
-        <w:jc w:val="center"/>
-      </w:pPr>
-    </w:p>
-    <w:p>
-      <w:pPr>
         <w:jc w:val="both"/>
         <w:rPr>
           <w:b/>
@@ -483,8 +478,8 @@
             <v:path o:extrusionok="f" gradientshapeok="t" o:connecttype="rect"/>
             <o:lock v:ext="edit" aspectratio="t"/>
           </v:shapetype>
-          <v:shape id="_x0000_i1025" type="#_x0000_t75" style="width:277.05pt;height:207.95pt">
-            <v:imagedata r:id="rId9" o:title="Captura de pantalla 2016-02-14 a la(s) 18.19"/>
+          <v:shape id="_x0000_i1025" type="#_x0000_t75" style="width:276.75pt;height:207.75pt">
+            <v:imagedata r:id="rId9" o:title="Captura de pantalla 2016-02-14 a la(s) 18"/>
           </v:shape>
         </w:pict>
       </w:r>
@@ -494,7 +489,6 @@
         <w:jc w:val="both"/>
       </w:pPr>
       <w:r>
-        <w:lastRenderedPageBreak/>
         <w:tab/>
         <w:t xml:space="preserve">Al contrario que en la otra aplicación, los dibujos predominan mucho más y son </w:t>
       </w:r>
@@ -511,6 +505,7 @@
           <w:noProof/>
           <w:lang w:eastAsia="es-ES"/>
         </w:rPr>
+        <w:lastRenderedPageBreak/>
         <w:drawing>
           <wp:inline distT="0" distB="0" distL="0" distR="0">
             <wp:extent cx="3269894" cy="2450928"/>
@@ -588,14 +583,105 @@
           <w:b/>
         </w:rPr>
       </w:pPr>
+      <w:r>
+        <w:rPr>
+          <w:b/>
+        </w:rPr>
+        <w:t xml:space="preserve">Aplicación 3. </w:t>
+      </w:r>
+    </w:p>
+    <w:p>
+      <w:pPr>
+        <w:jc w:val="both"/>
+      </w:pPr>
+      <w:r>
+        <w:rPr>
+          <w:b/>
+        </w:rPr>
+        <w:tab/>
+      </w:r>
+      <w:r>
+        <w:t>Veamos una aplicación de una docente en un colegio, quien mejor para hacer una aplicación para niños de infantil que el mismo profesor.</w:t>
+      </w:r>
+    </w:p>
+    <w:p>
+      <w:pPr>
+        <w:jc w:val="both"/>
+      </w:pPr>
+      <w:r>
+        <w:tab/>
+        <w:t>En primer lugar, la profesora ha tenido en cuenta que algunos de los posibles usuarios puedan tener alguna dificultad. Para solventar este problema la aplicación aporta una pantalla de inicio para seleccionar la accesibilidad que resulta ser muy intuitiva pues representa las discapacidades con fotografías.</w:t>
+      </w:r>
     </w:p>
     <w:p>
       <w:pPr>
         <w:jc w:val="center"/>
-        <w:rPr>
-          <w:b/>
-        </w:rPr>
-      </w:pPr>
+      </w:pPr>
+      <w:r>
+        <w:rPr>
+          <w:noProof/>
+          <w:lang w:eastAsia="es-ES"/>
+        </w:rPr>
+        <w:drawing>
+          <wp:inline distT="0" distB="0" distL="0" distR="0">
+            <wp:extent cx="1943100" cy="1781175"/>
+            <wp:effectExtent l="0" t="0" r="0" b="9525"/>
+            <wp:docPr id="13" name="Imagen 13"/>
+            <wp:cNvGraphicFramePr>
+              <a:graphicFrameLocks xmlns:a="http://schemas.openxmlformats.org/drawingml/2006/main" noChangeAspect="1"/>
+            </wp:cNvGraphicFramePr>
+            <a:graphic xmlns:a="http://schemas.openxmlformats.org/drawingml/2006/main">
+              <a:graphicData uri="http://schemas.openxmlformats.org/drawingml/2006/picture">
+                <pic:pic xmlns:pic="http://schemas.openxmlformats.org/drawingml/2006/picture">
+                  <pic:nvPicPr>
+                    <pic:cNvPr id="0" name="Picture 5"/>
+                    <pic:cNvPicPr>
+                      <a:picLocks noChangeAspect="1" noChangeArrowheads="1"/>
+                    </pic:cNvPicPr>
+                  </pic:nvPicPr>
+                  <pic:blipFill>
+                    <a:blip r:embed="rId11">
+                      <a:extLst>
+                        <a:ext uri="{28A0092B-C50C-407E-A947-70E740481C1C}">
+                          <a14:useLocalDpi xmlns:a14="http://schemas.microsoft.com/office/drawing/2010/main" val="0"/>
+                        </a:ext>
+                      </a:extLst>
+                    </a:blip>
+                    <a:srcRect/>
+                    <a:stretch>
+                      <a:fillRect/>
+                    </a:stretch>
+                  </pic:blipFill>
+                  <pic:spPr bwMode="auto">
+                    <a:xfrm>
+                      <a:off x="0" y="0"/>
+                      <a:ext cx="1943100" cy="1781175"/>
+                    </a:xfrm>
+                    <a:prstGeom prst="rect">
+                      <a:avLst/>
+                    </a:prstGeom>
+                    <a:noFill/>
+                    <a:ln>
+                      <a:noFill/>
+                    </a:ln>
+                  </pic:spPr>
+                </pic:pic>
+              </a:graphicData>
+            </a:graphic>
+          </wp:inline>
+        </w:drawing>
+      </w:r>
+    </w:p>
+    <w:p>
+      <w:pPr>
+        <w:jc w:val="both"/>
+      </w:pPr>
+      <w:r>
+        <w:tab/>
+        <w:t>En nuestra investigación sobre las aplicaciones educativas, resulta que este factor se ha obviado en todas ellas, ninguno ha tenido en consideración adaptar su aplicación a las diferentes personas.</w:t>
+      </w:r>
+      <w:bookmarkStart w:id="0" w:name="_GoBack"/>
+      <w:bookmarkEnd w:id="0"/>
     </w:p>
     <w:p>
       <w:pPr>
@@ -604,98 +690,162 @@
           <w:b/>
         </w:rPr>
       </w:pPr>
-    </w:p>
-    <w:p>
-      <w:pPr>
-        <w:jc w:val="center"/>
-        <w:rPr>
-          <w:b/>
-        </w:rPr>
-      </w:pPr>
-    </w:p>
-    <w:p>
-      <w:pPr>
-        <w:jc w:val="center"/>
-        <w:rPr>
-          <w:b/>
-        </w:rPr>
-      </w:pPr>
-    </w:p>
-    <w:p>
-      <w:pPr>
-        <w:jc w:val="center"/>
-        <w:rPr>
-          <w:b/>
-        </w:rPr>
-      </w:pPr>
-    </w:p>
-    <w:p>
-      <w:pPr>
-        <w:jc w:val="center"/>
-        <w:rPr>
-          <w:b/>
-        </w:rPr>
-      </w:pPr>
-    </w:p>
-    <w:p>
-      <w:pPr>
-        <w:jc w:val="center"/>
-        <w:rPr>
-          <w:b/>
-        </w:rPr>
-      </w:pPr>
-    </w:p>
-    <w:p>
-      <w:pPr>
-        <w:jc w:val="center"/>
-        <w:rPr>
-          <w:b/>
-        </w:rPr>
-      </w:pPr>
-    </w:p>
-    <w:p>
-      <w:pPr>
-        <w:jc w:val="center"/>
-        <w:rPr>
-          <w:b/>
-        </w:rPr>
-      </w:pPr>
-    </w:p>
-    <w:p>
-      <w:pPr>
-        <w:jc w:val="center"/>
-        <w:rPr>
-          <w:b/>
-        </w:rPr>
-      </w:pPr>
-    </w:p>
-    <w:p>
-      <w:pPr>
-        <w:jc w:val="center"/>
-        <w:rPr>
-          <w:b/>
-        </w:rPr>
-      </w:pPr>
-    </w:p>
-    <w:p>
-      <w:pPr>
-        <w:jc w:val="center"/>
-        <w:rPr>
-          <w:b/>
-        </w:rPr>
-      </w:pPr>
-    </w:p>
-    <w:p>
-      <w:pPr>
-        <w:jc w:val="center"/>
-        <w:rPr>
-          <w:b/>
-        </w:rPr>
-      </w:pPr>
-    </w:p>
-    <w:p>
-      <w:pPr>
-        <w:jc w:val="center"/>
+      <w:r>
+        <w:rPr>
+          <w:b/>
+          <w:noProof/>
+          <w:lang w:eastAsia="es-ES"/>
+        </w:rPr>
+        <w:lastRenderedPageBreak/>
+        <w:drawing>
+          <wp:inline distT="0" distB="0" distL="0" distR="0">
+            <wp:extent cx="3875301" cy="2800350"/>
+            <wp:effectExtent l="0" t="0" r="0" b="0"/>
+            <wp:docPr id="12" name="Imagen 12"/>
+            <wp:cNvGraphicFramePr>
+              <a:graphicFrameLocks xmlns:a="http://schemas.openxmlformats.org/drawingml/2006/main" noChangeAspect="1"/>
+            </wp:cNvGraphicFramePr>
+            <a:graphic xmlns:a="http://schemas.openxmlformats.org/drawingml/2006/main">
+              <a:graphicData uri="http://schemas.openxmlformats.org/drawingml/2006/picture">
+                <pic:pic xmlns:pic="http://schemas.openxmlformats.org/drawingml/2006/picture">
+                  <pic:nvPicPr>
+                    <pic:cNvPr id="0" name="Picture 4"/>
+                    <pic:cNvPicPr>
+                      <a:picLocks noChangeAspect="1" noChangeArrowheads="1"/>
+                    </pic:cNvPicPr>
+                  </pic:nvPicPr>
+                  <pic:blipFill>
+                    <a:blip r:embed="rId12">
+                      <a:extLst>
+                        <a:ext uri="{28A0092B-C50C-407E-A947-70E740481C1C}">
+                          <a14:useLocalDpi xmlns:a14="http://schemas.microsoft.com/office/drawing/2010/main" val="0"/>
+                        </a:ext>
+                      </a:extLst>
+                    </a:blip>
+                    <a:srcRect/>
+                    <a:stretch>
+                      <a:fillRect/>
+                    </a:stretch>
+                  </pic:blipFill>
+                  <pic:spPr bwMode="auto">
+                    <a:xfrm>
+                      <a:off x="0" y="0"/>
+                      <a:ext cx="3876837" cy="2801460"/>
+                    </a:xfrm>
+                    <a:prstGeom prst="rect">
+                      <a:avLst/>
+                    </a:prstGeom>
+                    <a:noFill/>
+                    <a:ln>
+                      <a:noFill/>
+                    </a:ln>
+                  </pic:spPr>
+                </pic:pic>
+              </a:graphicData>
+            </a:graphic>
+          </wp:inline>
+        </w:drawing>
+      </w:r>
+    </w:p>
+    <w:p>
+      <w:pPr>
+        <w:jc w:val="both"/>
+        <w:rPr>
+          <w:b/>
+        </w:rPr>
+      </w:pPr>
+    </w:p>
+    <w:p>
+      <w:pPr>
+        <w:jc w:val="both"/>
+        <w:rPr>
+          <w:b/>
+        </w:rPr>
+      </w:pPr>
+    </w:p>
+    <w:p>
+      <w:pPr>
+        <w:jc w:val="both"/>
+        <w:rPr>
+          <w:b/>
+        </w:rPr>
+      </w:pPr>
+    </w:p>
+    <w:p>
+      <w:pPr>
+        <w:jc w:val="both"/>
+        <w:rPr>
+          <w:b/>
+        </w:rPr>
+      </w:pPr>
+    </w:p>
+    <w:p>
+      <w:pPr>
+        <w:jc w:val="both"/>
+        <w:rPr>
+          <w:b/>
+        </w:rPr>
+      </w:pPr>
+    </w:p>
+    <w:p>
+      <w:pPr>
+        <w:jc w:val="both"/>
+        <w:rPr>
+          <w:b/>
+        </w:rPr>
+      </w:pPr>
+    </w:p>
+    <w:p>
+      <w:pPr>
+        <w:jc w:val="both"/>
+        <w:rPr>
+          <w:b/>
+        </w:rPr>
+      </w:pPr>
+    </w:p>
+    <w:p>
+      <w:pPr>
+        <w:jc w:val="both"/>
+        <w:rPr>
+          <w:b/>
+        </w:rPr>
+      </w:pPr>
+    </w:p>
+    <w:p>
+      <w:pPr>
+        <w:jc w:val="both"/>
+        <w:rPr>
+          <w:b/>
+        </w:rPr>
+      </w:pPr>
+    </w:p>
+    <w:p>
+      <w:pPr>
+        <w:jc w:val="both"/>
+        <w:rPr>
+          <w:b/>
+        </w:rPr>
+      </w:pPr>
+    </w:p>
+    <w:p>
+      <w:pPr>
+        <w:jc w:val="both"/>
+        <w:rPr>
+          <w:b/>
+        </w:rPr>
+      </w:pPr>
+    </w:p>
+    <w:p>
+      <w:pPr>
+        <w:jc w:val="both"/>
+        <w:rPr>
+          <w:b/>
+        </w:rPr>
+      </w:pPr>
+    </w:p>
+    <w:p>
+      <w:pPr>
+        <w:jc w:val="both"/>
         <w:rPr>
           <w:b/>
         </w:rPr>
@@ -723,7 +873,6 @@
           <w:sz w:val="36"/>
           <w:szCs w:val="36"/>
         </w:rPr>
-        <w:lastRenderedPageBreak/>
         <w:t>Primaria</w:t>
       </w:r>
     </w:p>
@@ -768,6 +917,7 @@
           <w:noProof/>
           <w:lang w:eastAsia="es-ES"/>
         </w:rPr>
+        <w:lastRenderedPageBreak/>
         <w:drawing>
           <wp:inline distT="0" distB="0" distL="0" distR="0">
             <wp:extent cx="3138220" cy="2725549"/>
@@ -786,7 +936,7 @@
                     </pic:cNvPicPr>
                   </pic:nvPicPr>
                   <pic:blipFill>
-                    <a:blip r:embed="rId11" cstate="print">
+                    <a:blip r:embed="rId13" cstate="print">
                       <a:extLst>
                         <a:ext uri="{28A0092B-C50C-407E-A947-70E740481C1C}">
                           <a14:useLocalDpi xmlns:a14="http://schemas.microsoft.com/office/drawing/2010/main" val="0"/>
@@ -901,7 +1051,6 @@
           <w:noProof/>
           <w:lang w:eastAsia="es-ES"/>
         </w:rPr>
-        <w:lastRenderedPageBreak/>
         <w:drawing>
           <wp:inline distT="0" distB="0" distL="0" distR="0">
             <wp:extent cx="5398770" cy="2926080"/>
@@ -920,7 +1069,7 @@
                     </pic:cNvPicPr>
                   </pic:nvPicPr>
                   <pic:blipFill>
-                    <a:blip r:embed="rId12">
+                    <a:blip r:embed="rId14">
                       <a:extLst>
                         <a:ext uri="{28A0092B-C50C-407E-A947-70E740481C1C}">
                           <a14:useLocalDpi xmlns:a14="http://schemas.microsoft.com/office/drawing/2010/main" val="0"/>
@@ -1001,7 +1150,7 @@
                     </pic:cNvPicPr>
                   </pic:nvPicPr>
                   <pic:blipFill>
-                    <a:blip r:embed="rId13" cstate="print">
+                    <a:blip r:embed="rId15" cstate="print">
                       <a:extLst>
                         <a:ext uri="{28A0092B-C50C-407E-A947-70E740481C1C}">
                           <a14:useLocalDpi xmlns:a14="http://schemas.microsoft.com/office/drawing/2010/main" val="0"/>
@@ -1057,16 +1206,339 @@
       <w:r>
         <w:t xml:space="preserve"> Es decir, hay una buena correspondencia entre los conceptos tratados y las imágenes.</w:t>
       </w:r>
-      <w:bookmarkStart w:id="0" w:name="_GoBack"/>
-      <w:bookmarkEnd w:id="0"/>
-    </w:p>
-    <w:p>
-      <w:pPr>
-        <w:jc w:val="both"/>
-        <w:rPr>
-          <w:b/>
-        </w:rPr>
-      </w:pPr>
+    </w:p>
+    <w:p>
+      <w:pPr>
+        <w:jc w:val="both"/>
+        <w:rPr>
+          <w:b/>
+        </w:rPr>
+      </w:pPr>
+      <w:r>
+        <w:rPr>
+          <w:b/>
+        </w:rPr>
+        <w:t>Aplicación 3. Seres Vivos: los animales.</w:t>
+      </w:r>
+    </w:p>
+    <w:p>
+      <w:pPr>
+        <w:jc w:val="both"/>
+      </w:pPr>
+      <w:r>
+        <w:rPr>
+          <w:b/>
+        </w:rPr>
+        <w:tab/>
+      </w:r>
+      <w:r>
+        <w:t>Es una aplicación para entender el concepto de ser vivo, donde se presentan diversas imágenes de gran tamaño, en todas las actividades hay que arrastrar las imágenes para responder correctamente.</w:t>
+      </w:r>
+    </w:p>
+    <w:p>
+      <w:pPr>
+        <w:jc w:val="center"/>
+      </w:pPr>
+      <w:r>
+        <w:rPr>
+          <w:noProof/>
+          <w:lang w:eastAsia="es-ES"/>
+        </w:rPr>
+        <w:drawing>
+          <wp:inline distT="0" distB="0" distL="0" distR="0">
+            <wp:extent cx="3724275" cy="3244783"/>
+            <wp:effectExtent l="0" t="0" r="0" b="0"/>
+            <wp:docPr id="2" name="Imagen 2"/>
+            <wp:cNvGraphicFramePr>
+              <a:graphicFrameLocks xmlns:a="http://schemas.openxmlformats.org/drawingml/2006/main" noChangeAspect="1"/>
+            </wp:cNvGraphicFramePr>
+            <a:graphic xmlns:a="http://schemas.openxmlformats.org/drawingml/2006/main">
+              <a:graphicData uri="http://schemas.openxmlformats.org/drawingml/2006/picture">
+                <pic:pic xmlns:pic="http://schemas.openxmlformats.org/drawingml/2006/picture">
+                  <pic:nvPicPr>
+                    <pic:cNvPr id="0" name="Picture 2"/>
+                    <pic:cNvPicPr>
+                      <a:picLocks noChangeAspect="1" noChangeArrowheads="1"/>
+                    </pic:cNvPicPr>
+                  </pic:nvPicPr>
+                  <pic:blipFill>
+                    <a:blip r:embed="rId16">
+                      <a:extLst>
+                        <a:ext uri="{28A0092B-C50C-407E-A947-70E740481C1C}">
+                          <a14:useLocalDpi xmlns:a14="http://schemas.microsoft.com/office/drawing/2010/main" val="0"/>
+                        </a:ext>
+                      </a:extLst>
+                    </a:blip>
+                    <a:srcRect/>
+                    <a:stretch>
+                      <a:fillRect/>
+                    </a:stretch>
+                  </pic:blipFill>
+                  <pic:spPr bwMode="auto">
+                    <a:xfrm>
+                      <a:off x="0" y="0"/>
+                      <a:ext cx="3730663" cy="3250349"/>
+                    </a:xfrm>
+                    <a:prstGeom prst="rect">
+                      <a:avLst/>
+                    </a:prstGeom>
+                    <a:noFill/>
+                    <a:ln>
+                      <a:noFill/>
+                    </a:ln>
+                  </pic:spPr>
+                </pic:pic>
+              </a:graphicData>
+            </a:graphic>
+          </wp:inline>
+        </w:drawing>
+      </w:r>
+    </w:p>
+    <w:p>
+      <w:pPr>
+        <w:jc w:val="both"/>
+      </w:pPr>
+      <w:r>
+        <w:lastRenderedPageBreak/>
+        <w:tab/>
+        <w:t xml:space="preserve">La aplicación se caracteriza por tener imágenes de gran tamaño, interacción muy sencilla que se realiza únicamente usando el ratón con las operaciones de arrastre y selección. La solución se debe colocar encima de un cuadrado o rectángulo, </w:t>
+      </w:r>
+      <w:r>
+        <w:t>cuya</w:t>
+      </w:r>
+      <w:r>
+        <w:t xml:space="preserve"> área está muy detallada. Por tanto, es muy intuitiva para el niño de primaria. </w:t>
+      </w:r>
+    </w:p>
+    <w:p>
+      <w:pPr>
+        <w:ind w:firstLine="708"/>
+        <w:jc w:val="both"/>
+      </w:pPr>
+      <w:r>
+        <w:t>Un pequeño problema se puede encontrar en las instrucción, que pese a ser muy escuetas y claras, la fuente es de escaso tamaño y poco “familiar” para el niño, pues es una fuente seria.</w:t>
+      </w:r>
+    </w:p>
+    <w:p>
+      <w:pPr>
+        <w:jc w:val="both"/>
+        <w:rPr>
+          <w:b/>
+        </w:rPr>
+      </w:pPr>
+      <w:r>
+        <w:rPr>
+          <w:b/>
+        </w:rPr>
+        <w:tab/>
+      </w:r>
+      <w:r>
+        <w:t>Experimentando con la aplicación se puede observar que el sonido está muy poco elaborado. Es simplemente un “bip” que indica que arrastrado la imagen al cuadrado correctamente, pero el sonido no aporta información sobre si la imagen es un ser vivo o no. Simplemente, uno se da cuenta de que la imagen no es un ser vivo cuando no te deja introducirla.</w:t>
+      </w:r>
+    </w:p>
+    <w:p>
+      <w:pPr>
+        <w:jc w:val="both"/>
+        <w:rPr>
+          <w:b/>
+        </w:rPr>
+      </w:pPr>
+    </w:p>
+    <w:p>
+      <w:pPr>
+        <w:jc w:val="both"/>
+        <w:rPr>
+          <w:b/>
+        </w:rPr>
+      </w:pPr>
+    </w:p>
+    <w:p>
+      <w:pPr>
+        <w:jc w:val="both"/>
+        <w:rPr>
+          <w:b/>
+        </w:rPr>
+      </w:pPr>
+    </w:p>
+    <w:p>
+      <w:pPr>
+        <w:jc w:val="both"/>
+        <w:rPr>
+          <w:b/>
+        </w:rPr>
+      </w:pPr>
+    </w:p>
+    <w:p>
+      <w:pPr>
+        <w:jc w:val="both"/>
+        <w:rPr>
+          <w:b/>
+        </w:rPr>
+      </w:pPr>
+    </w:p>
+    <w:p>
+      <w:pPr>
+        <w:jc w:val="both"/>
+        <w:rPr>
+          <w:b/>
+        </w:rPr>
+      </w:pPr>
+    </w:p>
+    <w:p>
+      <w:pPr>
+        <w:jc w:val="both"/>
+        <w:rPr>
+          <w:b/>
+        </w:rPr>
+      </w:pPr>
+    </w:p>
+    <w:p>
+      <w:pPr>
+        <w:jc w:val="both"/>
+        <w:rPr>
+          <w:b/>
+        </w:rPr>
+      </w:pPr>
+    </w:p>
+    <w:p>
+      <w:pPr>
+        <w:jc w:val="both"/>
+        <w:rPr>
+          <w:b/>
+        </w:rPr>
+      </w:pPr>
+    </w:p>
+    <w:p>
+      <w:pPr>
+        <w:jc w:val="both"/>
+        <w:rPr>
+          <w:b/>
+        </w:rPr>
+      </w:pPr>
+    </w:p>
+    <w:p>
+      <w:pPr>
+        <w:jc w:val="both"/>
+        <w:rPr>
+          <w:b/>
+        </w:rPr>
+      </w:pPr>
+      <w:r>
+        <w:rPr>
+          <w:b/>
+        </w:rPr>
+        <w:t>Aplicación 4. Juego electricidad</w:t>
+      </w:r>
+      <w:r>
+        <w:rPr>
+          <w:b/>
+        </w:rPr>
+        <w:tab/>
+      </w:r>
+    </w:p>
+    <w:p>
+      <w:pPr>
+        <w:jc w:val="both"/>
+      </w:pPr>
+      <w:r>
+        <w:rPr>
+          <w:b/>
+        </w:rPr>
+        <w:tab/>
+      </w:r>
+      <w:r>
+        <w:t xml:space="preserve">Está aplicación permite asentar los conocimientos básicos sobre electricidad. En el primer ejercicio, se trabajan los conceptos de corriente eléctrica. </w:t>
+      </w:r>
+    </w:p>
+    <w:p>
+      <w:pPr>
+        <w:ind w:firstLine="708"/>
+        <w:jc w:val="both"/>
+      </w:pPr>
+      <w:r>
+        <w:t>Para hallar la solución el niño debe tener en cuenta la carga del oso y la carga del león, tiene que observan que polo es el que predomina. Una vez conocida la carga de cada animal debe saber la dirección en la que fluyen los electrones (del negativo al positivo).</w:t>
+      </w:r>
+    </w:p>
+    <w:p>
+      <w:pPr>
+        <w:jc w:val="center"/>
+        <w:rPr>
+          <w:b/>
+        </w:rPr>
+      </w:pPr>
+      <w:r>
+        <w:rPr>
+          <w:b/>
+          <w:noProof/>
+          <w:lang w:eastAsia="es-ES"/>
+        </w:rPr>
+        <w:lastRenderedPageBreak/>
+        <w:drawing>
+          <wp:inline distT="0" distB="0" distL="0" distR="0">
+            <wp:extent cx="3367954" cy="2981325"/>
+            <wp:effectExtent l="0" t="0" r="4445" b="0"/>
+            <wp:docPr id="10" name="Imagen 10"/>
+            <wp:cNvGraphicFramePr>
+              <a:graphicFrameLocks xmlns:a="http://schemas.openxmlformats.org/drawingml/2006/main" noChangeAspect="1"/>
+            </wp:cNvGraphicFramePr>
+            <a:graphic xmlns:a="http://schemas.openxmlformats.org/drawingml/2006/main">
+              <a:graphicData uri="http://schemas.openxmlformats.org/drawingml/2006/picture">
+                <pic:pic xmlns:pic="http://schemas.openxmlformats.org/drawingml/2006/picture">
+                  <pic:nvPicPr>
+                    <pic:cNvPr id="0" name="Picture 3"/>
+                    <pic:cNvPicPr>
+                      <a:picLocks noChangeAspect="1" noChangeArrowheads="1"/>
+                    </pic:cNvPicPr>
+                  </pic:nvPicPr>
+                  <pic:blipFill>
+                    <a:blip r:embed="rId17">
+                      <a:extLst>
+                        <a:ext uri="{28A0092B-C50C-407E-A947-70E740481C1C}">
+                          <a14:useLocalDpi xmlns:a14="http://schemas.microsoft.com/office/drawing/2010/main" val="0"/>
+                        </a:ext>
+                      </a:extLst>
+                    </a:blip>
+                    <a:srcRect/>
+                    <a:stretch>
+                      <a:fillRect/>
+                    </a:stretch>
+                  </pic:blipFill>
+                  <pic:spPr bwMode="auto">
+                    <a:xfrm>
+                      <a:off x="0" y="0"/>
+                      <a:ext cx="3370848" cy="2983887"/>
+                    </a:xfrm>
+                    <a:prstGeom prst="rect">
+                      <a:avLst/>
+                    </a:prstGeom>
+                    <a:noFill/>
+                    <a:ln>
+                      <a:noFill/>
+                    </a:ln>
+                  </pic:spPr>
+                </pic:pic>
+              </a:graphicData>
+            </a:graphic>
+          </wp:inline>
+        </w:drawing>
+      </w:r>
+    </w:p>
+    <w:p>
+      <w:pPr>
+        <w:jc w:val="both"/>
+      </w:pPr>
+      <w:r>
+        <w:rPr>
+          <w:b/>
+        </w:rPr>
+        <w:tab/>
+      </w:r>
+      <w:r>
+        <w:t>En</w:t>
+      </w:r>
+      <w:r>
+        <w:t xml:space="preserve"> este aspecto, la aplicación cumple con el contenido y el aprendizaje, pues es sencilla: simplemente hay que observar y elegir la sentencia correcta. No obstante, se puede poner la pega de que el enunciado esté mal redactado y además sea difícil de leer, debido al tamaño de la fuente y a su longitud.</w:t>
+      </w:r>
     </w:p>
     <w:p>
       <w:pPr>
@@ -1360,7 +1832,7 @@
       <w:pPr>
         <w:jc w:val="both"/>
       </w:pPr>
-      <w:hyperlink r:id="rId14" w:history="1">
+      <w:hyperlink r:id="rId18" w:history="1">
         <w:r>
           <w:rPr>
             <w:rStyle w:val="Hipervnculo"/>
@@ -1381,7 +1853,7 @@
       <w:pPr>
         <w:jc w:val="both"/>
       </w:pPr>
-      <w:hyperlink r:id="rId15" w:history="1">
+      <w:hyperlink r:id="rId19" w:history="1">
         <w:r>
           <w:rPr>
             <w:rStyle w:val="Hipervnculo"/>
@@ -1409,8 +1881,11 @@
     <w:p>
       <w:pPr>
         <w:jc w:val="both"/>
-      </w:pPr>
-      <w:hyperlink r:id="rId16" w:history="1">
+        <w:rPr>
+          <w:rStyle w:val="Hipervnculo"/>
+        </w:rPr>
+      </w:pPr>
+      <w:hyperlink r:id="rId20" w:history="1">
         <w:r>
           <w:rPr>
             <w:rStyle w:val="Hipervnculo"/>
@@ -1422,7 +1897,50 @@
     <w:p>
       <w:pPr>
         <w:jc w:val="both"/>
-      </w:pPr>
+        <w:rPr>
+          <w:rStyle w:val="Hipervnculo"/>
+          <w:color w:val="auto"/>
+          <w:u w:val="none"/>
+        </w:rPr>
+      </w:pPr>
+      <w:r>
+        <w:t>Aplicació</w:t>
+      </w:r>
+      <w:r>
+        <w:t>n seres v</w:t>
+      </w:r>
+      <w:r>
+        <w:t>ivos: los animales</w:t>
+      </w:r>
+    </w:p>
+    <w:p>
+      <w:pPr>
+        <w:jc w:val="both"/>
+      </w:pPr>
+      <w:hyperlink r:id="rId21" w:history="1">
+        <w:r>
+          <w:rPr>
+            <w:rStyle w:val="Hipervnculo"/>
+          </w:rPr>
+          <w:t>http://www.mundoprimaria.com/juegos-conocimiento-del-medio/juegos-seres-vivos/</w:t>
+        </w:r>
+      </w:hyperlink>
+    </w:p>
+    <w:p>
+      <w:pPr>
+        <w:jc w:val="both"/>
+      </w:pPr>
+      <w:r>
+        <w:t>Aplicación juego electricidad</w:t>
+      </w:r>
+    </w:p>
+    <w:p>
+      <w:pPr>
+        <w:jc w:val="both"/>
+      </w:pPr>
+      <w:r>
+        <w:t>http://www.mundoprimaria.com/juegos-conocimiento-del-medio/juego-electricidad/</w:t>
+      </w:r>
     </w:p>
     <w:sectPr>
       <w:pgSz w:w="11906" w:h="16838"/>
@@ -2146,7 +2664,7 @@
 </file>
 
 <file path=customXml/itemProps1.xml><?xml version="1.0" encoding="utf-8"?>
-<ds:datastoreItem xmlns:ds="http://schemas.openxmlformats.org/officeDocument/2006/customXml" ds:itemID="{80319723-03C7-40AF-865D-17659304B1A6}">
+<ds:datastoreItem xmlns:ds="http://schemas.openxmlformats.org/officeDocument/2006/customXml" ds:itemID="{F6EA46AE-3190-4150-8BA2-45B9B9CDEF35}">
   <ds:schemaRefs>
     <ds:schemaRef ds:uri="http://schemas.openxmlformats.org/officeDocument/2006/bibliography"/>
   </ds:schemaRefs>

</xml_diff>

<commit_message>
Llevamos 3 de infantil y 4 de primaria, con 2 de infantil y 1 de primaria acabamos
</commit_message>
<xml_diff>
--- a/Infantil y primaria.docx
+++ b/Infantil y primaria.docx
@@ -478,7 +478,7 @@
             <v:path o:extrusionok="f" gradientshapeok="t" o:connecttype="rect"/>
             <o:lock v:ext="edit" aspectratio="t"/>
           </v:shapetype>
-          <v:shape id="_x0000_i1025" type="#_x0000_t75" style="width:276.75pt;height:207.75pt">
+          <v:shape id="_x0000_i1025" type="#_x0000_t75" style="width:277.05pt;height:207.95pt">
             <v:imagedata r:id="rId9" o:title="Captura de pantalla 2016-02-14 a la(s) 18"/>
           </v:shape>
         </w:pict>
@@ -589,6 +589,14 @@
         </w:rPr>
         <w:t xml:space="preserve">Aplicación 3. </w:t>
       </w:r>
+      <w:r>
+        <w:rPr>
+          <w:b/>
+        </w:rPr>
+        <w:t>Conceptos básicos</w:t>
+      </w:r>
+      <w:bookmarkStart w:id="0" w:name="_GoBack"/>
+      <w:bookmarkEnd w:id="0"/>
     </w:p>
     <w:p>
       <w:pPr>
@@ -1423,8 +1431,6 @@
           <w:b/>
         </w:rPr>
       </w:pPr>
-      <w:bookmarkStart w:id="0" w:name="_GoBack"/>
-      <w:bookmarkEnd w:id="0"/>
       <w:r>
         <w:rPr>
           <w:b/>
@@ -1926,10 +1932,7 @@
         </w:rPr>
       </w:pPr>
       <w:r>
-        <w:t>Aplicació</w:t>
-      </w:r>
-      <w:r>
-        <w:t>n seres v</w:t>
+        <w:t>Aplicación seres v</w:t>
       </w:r>
       <w:r>
         <w:t>ivos: los animales</w:t>
@@ -2686,7 +2689,7 @@
 </file>
 
 <file path=customXml/itemProps1.xml><?xml version="1.0" encoding="utf-8"?>
-<ds:datastoreItem xmlns:ds="http://schemas.openxmlformats.org/officeDocument/2006/customXml" ds:itemID="{A0575FE8-3954-41FD-8925-3EAD73BB6DDF}">
+<ds:datastoreItem xmlns:ds="http://schemas.openxmlformats.org/officeDocument/2006/customXml" ds:itemID="{38D3EF75-D92B-445B-A541-D5B6B9869860}">
   <ds:schemaRefs>
     <ds:schemaRef ds:uri="http://schemas.openxmlformats.org/officeDocument/2006/bibliography"/>
   </ds:schemaRefs>

</xml_diff>

<commit_message>
Comprobando las actividades de infantil y primaria, corrigiendo errores
</commit_message>
<xml_diff>
--- a/Infantil y primaria.docx
+++ b/Infantil y primaria.docx
@@ -8,39 +8,31 @@
         <w:rPr>
           <w:b/>
           <w:sz w:val="28"/>
-          <w:szCs w:val="36"/>
-        </w:rPr>
-      </w:pPr>
-      <w:r>
-        <w:rPr>
-          <w:b/>
-          <w:sz w:val="32"/>
-          <w:szCs w:val="32"/>
-        </w:rPr>
-        <w:t>Parte 1</w:t>
-      </w:r>
-      <w:r>
-        <w:rPr>
-          <w:b/>
-          <w:sz w:val="32"/>
-          <w:szCs w:val="32"/>
-        </w:rPr>
-        <w:t>. Análisis de aplicaciones educativas</w:t>
-      </w:r>
-    </w:p>
-    <w:p>
-      <w:pPr>
-        <w:rPr>
-          <w:b/>
-          <w:sz w:val="32"/>
-          <w:szCs w:val="36"/>
-        </w:rPr>
-      </w:pPr>
-      <w:r>
-        <w:rPr>
-          <w:b/>
-          <w:sz w:val="32"/>
-          <w:szCs w:val="36"/>
+          <w:szCs w:val="28"/>
+        </w:rPr>
+      </w:pPr>
+      <w:r>
+        <w:rPr>
+          <w:b/>
+          <w:sz w:val="28"/>
+          <w:szCs w:val="28"/>
+        </w:rPr>
+        <w:t>Análisis de aplicaciones educativas</w:t>
+      </w:r>
+    </w:p>
+    <w:p>
+      <w:pPr>
+        <w:rPr>
+          <w:b/>
+          <w:sz w:val="28"/>
+          <w:szCs w:val="28"/>
+        </w:rPr>
+      </w:pPr>
+      <w:r>
+        <w:rPr>
+          <w:b/>
+          <w:sz w:val="28"/>
+          <w:szCs w:val="28"/>
         </w:rPr>
         <w:t>Infantil</w:t>
       </w:r>
@@ -73,7 +65,13 @@
         <w:t xml:space="preserve"> </w:t>
       </w:r>
       <w:r>
-        <w:t>la gran parte de los niños no sabe leer o tiene algunas dificultades. Por ello,</w:t>
+        <w:t xml:space="preserve">la </w:t>
+      </w:r>
+      <w:r>
+        <w:t>mayoría</w:t>
+      </w:r>
+      <w:r>
+        <w:t xml:space="preserve"> de los niños no sabe leer o tiene algunas dificultades. Por ello,</w:t>
       </w:r>
       <w:r>
         <w:t xml:space="preserve"> se suele</w:t>
@@ -107,7 +105,7 @@
       <w:r>
         <w:rPr>
           <w:noProof/>
-          <w:lang w:val="it-IT" w:eastAsia="it-IT"/>
+          <w:lang w:eastAsia="es-ES"/>
         </w:rPr>
         <w:drawing>
           <wp:inline distT="0" distB="0" distL="0" distR="0" wp14:anchorId="72C1BBF2" wp14:editId="0D5415AC">
@@ -187,7 +185,7 @@
       <w:r>
         <w:rPr>
           <w:noProof/>
-          <w:lang w:val="it-IT" w:eastAsia="it-IT"/>
+          <w:lang w:eastAsia="es-ES"/>
         </w:rPr>
         <w:drawing>
           <wp:inline distT="0" distB="0" distL="0" distR="0">
@@ -255,7 +253,7 @@
       <w:r>
         <w:rPr>
           <w:noProof/>
-          <w:lang w:val="it-IT" w:eastAsia="it-IT"/>
+          <w:lang w:eastAsia="es-ES"/>
         </w:rPr>
         <w:drawing>
           <wp:inline distT="0" distB="0" distL="0" distR="0">
@@ -332,7 +330,13 @@
       </w:pPr>
       <w:r>
         <w:tab/>
-        <w:t>Finalmente, otro aspecto a destacar, son los juegos y puzles que la aplicación ofrece. Permite al niño interactuar con la aplicación en mayor medida haciendo muy ameno el aprendizaje, pues no requiere la costosa lectura.</w:t>
+        <w:t xml:space="preserve">Finalmente, otro aspecto a destacar, son los juegos y </w:t>
+      </w:r>
+      <w:r>
+        <w:t>puzles que la aplicación ofrece lo que p</w:t>
+      </w:r>
+      <w:r>
+        <w:t>ermite al niño interactuar con la aplicación en mayor medida haciendo muy ameno el aprendizaje, pues no requiere la costosa lectura.</w:t>
       </w:r>
     </w:p>
     <w:p>
@@ -342,7 +346,7 @@
       <w:r>
         <w:rPr>
           <w:noProof/>
-          <w:lang w:val="it-IT" w:eastAsia="it-IT"/>
+          <w:lang w:eastAsia="es-ES"/>
         </w:rPr>
         <w:drawing>
           <wp:inline distT="0" distB="0" distL="0" distR="0">
@@ -420,7 +424,13 @@
         <w:t>está muy resumido</w:t>
       </w:r>
       <w:r>
-        <w:t>, aunque se podría incrementar más el tamaño de la letra. Otro punto a favor es que el texto</w:t>
+        <w:t>, aunque se podría incrementar más el tamaño de la letra</w:t>
+      </w:r>
+      <w:r>
+        <w:t xml:space="preserve"> y el</w:t>
+      </w:r>
+      <w:r>
+        <w:t xml:space="preserve"> texto</w:t>
       </w:r>
       <w:r>
         <w:t xml:space="preserve"> es leído en voz alta por la aplicación.</w:t>
@@ -478,7 +488,7 @@
             <v:path o:extrusionok="f" gradientshapeok="t" o:connecttype="rect"/>
             <o:lock v:ext="edit" aspectratio="t"/>
           </v:shapetype>
-          <v:shape id="_x0000_i1025" type="#_x0000_t75" style="width:276.75pt;height:207.75pt">
+          <v:shape id="_x0000_i1025" type="#_x0000_t75" style="width:277.05pt;height:207.95pt">
             <v:imagedata r:id="rId9" o:title="Captura de pantalla 2016-02-14 a la(s) 18"/>
           </v:shape>
         </w:pict>
@@ -495,6 +505,9 @@
       <w:r>
         <w:t>de mayor tamaño como aquí se observa.</w:t>
       </w:r>
+      <w:r>
+        <w:t xml:space="preserve"> No obstante, están repetidos en distintas opciones y no son muy clarificadores.</w:t>
+      </w:r>
     </w:p>
     <w:p>
       <w:pPr>
@@ -503,7 +516,7 @@
       <w:r>
         <w:rPr>
           <w:noProof/>
-          <w:lang w:val="it-IT" w:eastAsia="it-IT"/>
+          <w:lang w:eastAsia="es-ES"/>
         </w:rPr>
         <w:lastRenderedPageBreak/>
         <w:drawing>
@@ -607,7 +620,13 @@
         <w:tab/>
       </w:r>
       <w:r>
-        <w:t>Veamos una aplicación de una docente en un colegio, quien mejor para hacer una aplicación para niños de infantil que el mismo profesor.</w:t>
+        <w:t>Veamos una aplicación de una docente en un colegio, qui</w:t>
+      </w:r>
+      <w:r>
+        <w:t>é</w:t>
+      </w:r>
+      <w:r>
+        <w:t>n mejor para hacer una aplicación para niños de infantil que el mismo profesor.</w:t>
       </w:r>
     </w:p>
     <w:p>
@@ -626,7 +645,7 @@
       <w:r>
         <w:rPr>
           <w:noProof/>
-          <w:lang w:val="it-IT" w:eastAsia="it-IT"/>
+          <w:lang w:eastAsia="es-ES"/>
         </w:rPr>
         <w:drawing>
           <wp:inline distT="0" distB="0" distL="0" distR="0">
@@ -693,7 +712,19 @@
       </w:pPr>
       <w:r>
         <w:tab/>
-        <w:t>Una vez entramos en la aplicación nos encontramos con una aplicación muy familiar para el entorno de educación infantil, ya que consta de dibujos de niños y animales, además de nombres muy graciosos que amen</w:t>
+        <w:t xml:space="preserve">Una vez entramos en </w:t>
+      </w:r>
+      <w:r>
+        <w:t>el menú principal</w:t>
+      </w:r>
+      <w:r>
+        <w:t xml:space="preserve"> nos encontramos </w:t>
+      </w:r>
+      <w:r>
+        <w:t>con una aplicación</w:t>
+      </w:r>
+      <w:r>
+        <w:t xml:space="preserve"> muy familiar para el entorno de educación infantil, ya que consta de dibujos de niños y animales, además de nombres muy graciosos que amen</w:t>
       </w:r>
       <w:r>
         <w:t>izan la aplicación. Se puede observar en la siguiente figura:</w:t>
@@ -710,7 +741,7 @@
         <w:rPr>
           <w:b/>
           <w:noProof/>
-          <w:lang w:val="it-IT" w:eastAsia="it-IT"/>
+          <w:lang w:eastAsia="es-ES"/>
         </w:rPr>
         <w:lastRenderedPageBreak/>
         <w:drawing>
@@ -779,7 +810,7 @@
       <w:r>
         <w:rPr>
           <w:noProof/>
-          <w:lang w:val="it-IT" w:eastAsia="it-IT"/>
+          <w:lang w:eastAsia="es-ES"/>
         </w:rPr>
         <w:drawing>
           <wp:inline distT="0" distB="0" distL="0" distR="0">
@@ -837,10 +868,19 @@
       </w:pPr>
       <w:r>
         <w:tab/>
-        <w:t>Dentro de las actividades encontramos numerosos conceptos. Cada uno de ellos es introducido por un ejemplo resuelto para aprenderlos. Después, continuando con la actividad usando la intuitiva pero pequeña en la esquina superior derecha, se puede pasar a los ejercicios</w:t>
-      </w:r>
-      <w:r>
-        <w:t>. Estos ejercicios siguen los patrones de las actividades educativas: uso de ratón con operaciones de arrastre y selección.</w:t>
+        <w:t>Dentro de las actividades encontramos numerosos conceptos. Cada uno de ellos es introducido por un ejemplo resuelto para aprenderlos.</w:t>
+      </w:r>
+      <w:r>
+        <w:t xml:space="preserve"> Para pasar a los ejercicios hay que pulsar la flecha de la esquina superior derecha, que es intuitiva pero demasiado pequeña.</w:t>
+      </w:r>
+      <w:r>
+        <w:t xml:space="preserve"> </w:t>
+      </w:r>
+      <w:r>
+        <w:t>Estos ejercicios siguen los patrones de las actividades educativas: uso de ratón con oper</w:t>
+      </w:r>
+      <w:r>
+        <w:t>aciones de arrastre y selección.</w:t>
       </w:r>
     </w:p>
     <w:p>
@@ -859,7 +899,7 @@
         <w:rPr>
           <w:b/>
           <w:noProof/>
-          <w:lang w:val="it-IT" w:eastAsia="it-IT"/>
+          <w:lang w:eastAsia="es-ES"/>
         </w:rPr>
         <w:lastRenderedPageBreak/>
         <w:drawing>
@@ -934,7 +974,12 @@
         <w:t>Hay que mencionar que los sonidos acompañan a la actividad en todo momento. Haciendo clic con el ratón en el búho, la aplicación lee las instrucciones de la actividad que son muy escuetas pero esclarecedoras.</w:t>
       </w:r>
       <w:r>
-        <w:t xml:space="preserve"> Además, los conceptos de largo-corto o muchas-pocas son leídos por la aplicación al empezar. Se tiene mucho en cuenta que el niño no sepa leer aún.</w:t>
+        <w:t xml:space="preserve"> Además, los conceptos de largo-corto o muchas-pocas son leídos por la aplicación al empezar. Se tiene </w:t>
+      </w:r>
+      <w:bookmarkStart w:id="0" w:name="_GoBack"/>
+      <w:bookmarkEnd w:id="0"/>
+      <w:r>
+        <w:t>en cuenta que el niño no sepa leer aún.</w:t>
       </w:r>
     </w:p>
     <w:p>
@@ -993,7 +1038,7 @@
       <w:r>
         <w:rPr>
           <w:noProof/>
-          <w:lang w:val="it-IT" w:eastAsia="it-IT"/>
+          <w:lang w:eastAsia="es-ES"/>
         </w:rPr>
         <w:drawing>
           <wp:inline distT="0" distB="0" distL="0" distR="0">
@@ -1126,7 +1171,7 @@
       <w:r>
         <w:rPr>
           <w:noProof/>
-          <w:lang w:val="it-IT" w:eastAsia="it-IT"/>
+          <w:lang w:eastAsia="es-ES"/>
         </w:rPr>
         <w:drawing>
           <wp:inline distT="0" distB="0" distL="0" distR="0">
@@ -1207,7 +1252,7 @@
       <w:r>
         <w:rPr>
           <w:noProof/>
-          <w:lang w:val="it-IT" w:eastAsia="it-IT"/>
+          <w:lang w:eastAsia="es-ES"/>
         </w:rPr>
         <w:lastRenderedPageBreak/>
         <w:drawing>
@@ -1320,7 +1365,7 @@
       <w:r>
         <w:rPr>
           <w:noProof/>
-          <w:lang w:val="it-IT" w:eastAsia="it-IT"/>
+          <w:lang w:eastAsia="es-ES"/>
         </w:rPr>
         <w:drawing>
           <wp:inline distT="0" distB="0" distL="0" distR="0">
@@ -1476,7 +1521,7 @@
         <w:rPr>
           <w:b/>
           <w:noProof/>
-          <w:lang w:val="it-IT" w:eastAsia="it-IT"/>
+          <w:lang w:eastAsia="es-ES"/>
         </w:rPr>
         <w:drawing>
           <wp:inline distT="0" distB="0" distL="0" distR="0">
@@ -1629,7 +1674,7 @@
       <w:r>
         <w:rPr>
           <w:noProof/>
-          <w:lang w:val="it-IT" w:eastAsia="it-IT"/>
+          <w:lang w:eastAsia="es-ES"/>
         </w:rPr>
         <w:lastRenderedPageBreak/>
         <w:drawing>
@@ -1729,7 +1774,7 @@
       <w:r>
         <w:rPr>
           <w:noProof/>
-          <w:lang w:val="it-IT" w:eastAsia="it-IT"/>
+          <w:lang w:eastAsia="es-ES"/>
         </w:rPr>
         <w:drawing>
           <wp:inline distT="0" distB="0" distL="0" distR="0" wp14:anchorId="393140AB" wp14:editId="25A95F0B">
@@ -1788,25 +1833,30 @@
         <w:jc w:val="both"/>
         <w:rPr>
           <w:b/>
-          <w:sz w:val="32"/>
-          <w:szCs w:val="32"/>
-        </w:rPr>
-      </w:pPr>
-      <w:r>
-        <w:rPr>
-          <w:b/>
-          <w:sz w:val="32"/>
-          <w:szCs w:val="32"/>
-        </w:rPr>
-        <w:t>Parte 2. Exposición de requisitos de las aplicaciones educativas</w:t>
-      </w:r>
-    </w:p>
-    <w:p>
-      <w:pPr>
-        <w:jc w:val="both"/>
-        <w:rPr>
-          <w:b/>
-        </w:rPr>
+          <w:sz w:val="28"/>
+          <w:szCs w:val="28"/>
+        </w:rPr>
+      </w:pPr>
+      <w:r>
+        <w:rPr>
+          <w:b/>
+          <w:sz w:val="28"/>
+          <w:szCs w:val="28"/>
+        </w:rPr>
+        <w:t>R</w:t>
+      </w:r>
+      <w:r>
+        <w:rPr>
+          <w:b/>
+          <w:sz w:val="28"/>
+          <w:szCs w:val="28"/>
+        </w:rPr>
+        <w:t>equisitos de las aplicaciones educativas</w:t>
+      </w:r>
+    </w:p>
+    <w:p>
+      <w:pPr>
+        <w:jc w:val="both"/>
       </w:pPr>
     </w:p>
     <w:p>
@@ -2044,7 +2094,7 @@
       <w:hyperlink r:id="rId22" w:history="1">
         <w:r>
           <w:rPr>
-            <w:rStyle w:val="Collegamentoipertestuale"/>
+            <w:rStyle w:val="Hipervnculo"/>
           </w:rPr>
           <w:t>http://www.educa.jcyl.es/educacyl/cm/gallery/Recursos%20Infinity/aplicaciones/astronomia/infantil/index.html</w:t>
         </w:r>
@@ -2068,13 +2118,13 @@
       <w:pPr>
         <w:jc w:val="both"/>
         <w:rPr>
-          <w:rStyle w:val="Collegamentoipertestuale"/>
+          <w:rStyle w:val="Hipervnculo"/>
         </w:rPr>
       </w:pPr>
       <w:hyperlink r:id="rId23" w:history="1">
         <w:r>
           <w:rPr>
-            <w:rStyle w:val="Collegamentoipertestuale"/>
+            <w:rStyle w:val="Hipervnculo"/>
           </w:rPr>
           <w:t>http://nea.educastur.princast.es/repositorio/RECURSO_ZIP/1_1_ibcmass_u25/index.html</w:t>
         </w:r>
@@ -2098,43 +2148,48 @@
       <w:pPr>
         <w:jc w:val="both"/>
       </w:pPr>
-      <w:r>
-        <w:t>http://udisatenex.educarex.es/atenea2005/cpntrasradelpilar/conceptosbasicos/</w:t>
-      </w:r>
-    </w:p>
-    <w:p>
-      <w:pPr>
-        <w:jc w:val="both"/>
-      </w:pPr>
-      <w:r>
-        <w:t>Primaria</w:t>
-      </w:r>
-    </w:p>
-    <w:p>
-      <w:pPr>
-        <w:jc w:val="both"/>
-      </w:pPr>
-      <w:r>
-        <w:t>Aplicación</w:t>
-      </w:r>
-      <w:r>
-        <w:t xml:space="preserve"> 1. A</w:t>
-      </w:r>
-      <w:r>
-        <w:t>parato locomotor</w:t>
-      </w:r>
-    </w:p>
-    <w:p>
-      <w:pPr>
-        <w:jc w:val="both"/>
-        <w:rPr>
-          <w:rStyle w:val="Collegamentoipertestuale"/>
-        </w:rPr>
-      </w:pPr>
       <w:hyperlink r:id="rId24" w:history="1">
         <w:r>
           <w:rPr>
-            <w:rStyle w:val="Collegamentoipertestuale"/>
+            <w:rStyle w:val="Hipervnculo"/>
+          </w:rPr>
+          <w:t>http://udisatenex.educarex.es/atenea2005/cpntrasradelpilar/conceptosbasicos/</w:t>
+        </w:r>
+      </w:hyperlink>
+    </w:p>
+    <w:p>
+      <w:pPr>
+        <w:jc w:val="both"/>
+      </w:pPr>
+      <w:r>
+        <w:t>Primaria</w:t>
+      </w:r>
+    </w:p>
+    <w:p>
+      <w:pPr>
+        <w:jc w:val="both"/>
+      </w:pPr>
+      <w:r>
+        <w:t>Aplicación</w:t>
+      </w:r>
+      <w:r>
+        <w:t xml:space="preserve"> 1. A</w:t>
+      </w:r>
+      <w:r>
+        <w:t>parato locomotor</w:t>
+      </w:r>
+    </w:p>
+    <w:p>
+      <w:pPr>
+        <w:jc w:val="both"/>
+        <w:rPr>
+          <w:rStyle w:val="Hipervnculo"/>
+        </w:rPr>
+      </w:pPr>
+      <w:hyperlink r:id="rId25" w:history="1">
+        <w:r>
+          <w:rPr>
+            <w:rStyle w:val="Hipervnculo"/>
           </w:rPr>
           <w:t>http://www.juntadeandalucia.es/averroes/centros-tic/41009470/helvia/aula/archivos/repositorio/0/197/html/datos/rdi/U07/unidad07.htm</w:t>
         </w:r>
@@ -2147,19 +2202,17 @@
       <w:r>
         <w:t>Aplicación 2. El Sol, la Tierra y la Luna</w:t>
       </w:r>
-      <w:bookmarkStart w:id="0" w:name="_GoBack"/>
-      <w:bookmarkEnd w:id="0"/>
-    </w:p>
-    <w:p>
-      <w:pPr>
-        <w:jc w:val="both"/>
-      </w:pPr>
-    </w:p>
-    <w:p>
-      <w:pPr>
-        <w:jc w:val="both"/>
-        <w:rPr>
-          <w:rStyle w:val="Collegamentoipertestuale"/>
+    </w:p>
+    <w:p>
+      <w:pPr>
+        <w:jc w:val="both"/>
+      </w:pPr>
+    </w:p>
+    <w:p>
+      <w:pPr>
+        <w:jc w:val="both"/>
+        <w:rPr>
+          <w:rStyle w:val="Hipervnculo"/>
           <w:color w:val="auto"/>
           <w:u w:val="none"/>
         </w:rPr>
@@ -2181,10 +2234,10 @@
       <w:pPr>
         <w:jc w:val="both"/>
       </w:pPr>
-      <w:hyperlink r:id="rId25" w:history="1">
+      <w:hyperlink r:id="rId26" w:history="1">
         <w:r>
           <w:rPr>
-            <w:rStyle w:val="Collegamentoipertestuale"/>
+            <w:rStyle w:val="Hipervnculo"/>
           </w:rPr>
           <w:t>http://www.mundoprimaria.com/juegos-conocimiento-del-medio/juegos-seres-vivos/</w:t>
         </w:r>
@@ -2208,10 +2261,10 @@
       <w:pPr>
         <w:jc w:val="both"/>
       </w:pPr>
-      <w:hyperlink r:id="rId26" w:history="1">
+      <w:hyperlink r:id="rId27" w:history="1">
         <w:r>
           <w:rPr>
-            <w:rStyle w:val="Collegamentoipertestuale"/>
+            <w:rStyle w:val="Hipervnculo"/>
           </w:rPr>
           <w:t>http://www.mundoprimaria.com/juegos-conocimiento-del-medio/juego-electricidad/</w:t>
         </w:r>
@@ -2232,24 +2285,12 @@
       </w:r>
     </w:p>
     <w:p>
-      <w:hyperlink r:id="rId27" w:history="1">
+      <w:hyperlink r:id="rId28" w:history="1">
         <w:r>
           <w:rPr>
-            <w:rStyle w:val="Collegamentoipertestuale"/>
+            <w:rStyle w:val="Hipervnculo"/>
           </w:rPr>
-          <w:t>htt</w:t>
-        </w:r>
-        <w:r>
-          <w:rPr>
-            <w:rStyle w:val="Collegamentoipertestuale"/>
-          </w:rPr>
-          <w:t>p</w:t>
-        </w:r>
-        <w:r>
-          <w:rPr>
-            <w:rStyle w:val="Collegamentoipertestuale"/>
-          </w:rPr>
-          <w:t>://www3.gobiernodecanarias.org/medusa/ecoescuela/recursosdigitales/2015/03/21/tu-cuerpo/</w:t>
+          <w:t>http://www3.gobiernodecanarias.org/medusa/ecoescuela/recursosdigitales/2015/03/21/tu-cuerpo/</w:t>
         </w:r>
       </w:hyperlink>
     </w:p>
@@ -2658,18 +2699,18 @@
     <w:lsdException w:name="List Table 6 Colorful Accent 6" w:uiPriority="51"/>
     <w:lsdException w:name="List Table 7 Colorful Accent 6" w:uiPriority="52"/>
   </w:latentStyles>
-  <w:style w:type="paragraph" w:default="1" w:styleId="Normale">
+  <w:style w:type="paragraph" w:default="1" w:styleId="Normal">
     <w:name w:val="Normal"/>
     <w:qFormat/>
     <w:rsid w:val="0099255C"/>
   </w:style>
-  <w:style w:type="character" w:default="1" w:styleId="Carpredefinitoparagrafo">
+  <w:style w:type="character" w:default="1" w:styleId="Fuentedeprrafopredeter">
     <w:name w:val="Default Paragraph Font"/>
     <w:uiPriority w:val="1"/>
     <w:semiHidden/>
     <w:unhideWhenUsed/>
   </w:style>
-  <w:style w:type="table" w:default="1" w:styleId="Tabellanormale">
+  <w:style w:type="table" w:default="1" w:styleId="Tablanormal">
     <w:name w:val="Normal Table"/>
     <w:uiPriority w:val="99"/>
     <w:semiHidden/>
@@ -2684,15 +2725,15 @@
       </w:tblCellMar>
     </w:tblPr>
   </w:style>
-  <w:style w:type="numbering" w:default="1" w:styleId="Nessunelenco">
+  <w:style w:type="numbering" w:default="1" w:styleId="Sinlista">
     <w:name w:val="No List"/>
     <w:uiPriority w:val="99"/>
     <w:semiHidden/>
     <w:unhideWhenUsed/>
   </w:style>
-  <w:style w:type="character" w:styleId="Collegamentoipertestuale">
+  <w:style w:type="character" w:styleId="Hipervnculo">
     <w:name w:val="Hyperlink"/>
-    <w:basedOn w:val="Carpredefinitoparagrafo"/>
+    <w:basedOn w:val="Fuentedeprrafopredeter"/>
     <w:uiPriority w:val="99"/>
     <w:unhideWhenUsed/>
     <w:rsid w:val="006A1466"/>
@@ -2701,9 +2742,9 @@
       <w:u w:val="single"/>
     </w:rPr>
   </w:style>
-  <w:style w:type="paragraph" w:styleId="Paragrafoelenco">
+  <w:style w:type="paragraph" w:styleId="Prrafodelista">
     <w:name w:val="List Paragraph"/>
-    <w:basedOn w:val="Normale"/>
+    <w:basedOn w:val="Normal"/>
     <w:uiPriority w:val="34"/>
     <w:qFormat/>
     <w:rsid w:val="006D2F0E"/>
@@ -2712,9 +2753,9 @@
       <w:contextualSpacing/>
     </w:pPr>
   </w:style>
-  <w:style w:type="character" w:styleId="Collegamentovisitato">
+  <w:style w:type="character" w:styleId="Hipervnculovisitado">
     <w:name w:val="FollowedHyperlink"/>
-    <w:basedOn w:val="Carpredefinitoparagrafo"/>
+    <w:basedOn w:val="Fuentedeprrafopredeter"/>
     <w:uiPriority w:val="99"/>
     <w:semiHidden/>
     <w:unhideWhenUsed/>
@@ -2993,7 +3034,7 @@
 </file>
 
 <file path=customXml/itemProps1.xml><?xml version="1.0" encoding="utf-8"?>
-<ds:datastoreItem xmlns:ds="http://schemas.openxmlformats.org/officeDocument/2006/customXml" ds:itemID="{B73ABC11-82D1-4851-AB7B-AB6928668AED}">
+<ds:datastoreItem xmlns:ds="http://schemas.openxmlformats.org/officeDocument/2006/customXml" ds:itemID="{1A130158-78EA-4B69-9F0B-937D759D64D2}">
   <ds:schemaRefs>
     <ds:schemaRef ds:uri="http://schemas.openxmlformats.org/officeDocument/2006/bibliography"/>
   </ds:schemaRefs>

</xml_diff>

<commit_message>
Requisitos de aplicaciones hechos y escritos
</commit_message>
<xml_diff>
--- a/Infantil y primaria.docx
+++ b/Infantil y primaria.docx
@@ -125,7 +125,7 @@
                     </pic:cNvPicPr>
                   </pic:nvPicPr>
                   <pic:blipFill>
-                    <a:blip r:embed="rId5" cstate="print">
+                    <a:blip r:embed="rId6" cstate="print">
                       <a:extLst>
                         <a:ext uri="{28A0092B-C50C-407E-A947-70E740481C1C}">
                           <a14:useLocalDpi xmlns:a14="http://schemas.microsoft.com/office/drawing/2010/main" val="0"/>
@@ -205,7 +205,7 @@
                     </pic:cNvPicPr>
                   </pic:nvPicPr>
                   <pic:blipFill>
-                    <a:blip r:embed="rId6" cstate="print">
+                    <a:blip r:embed="rId7" cstate="print">
                       <a:extLst>
                         <a:ext uri="{28A0092B-C50C-407E-A947-70E740481C1C}">
                           <a14:useLocalDpi xmlns:a14="http://schemas.microsoft.com/office/drawing/2010/main" val="0"/>
@@ -273,7 +273,7 @@
                     </pic:cNvPicPr>
                   </pic:nvPicPr>
                   <pic:blipFill>
-                    <a:blip r:embed="rId7" cstate="print">
+                    <a:blip r:embed="rId8" cstate="print">
                       <a:extLst>
                         <a:ext uri="{28A0092B-C50C-407E-A947-70E740481C1C}">
                           <a14:useLocalDpi xmlns:a14="http://schemas.microsoft.com/office/drawing/2010/main" val="0"/>
@@ -366,7 +366,7 @@
                     </pic:cNvPicPr>
                   </pic:nvPicPr>
                   <pic:blipFill>
-                    <a:blip r:embed="rId8" cstate="print">
+                    <a:blip r:embed="rId9" cstate="print">
                       <a:extLst>
                         <a:ext uri="{28A0092B-C50C-407E-A947-70E740481C1C}">
                           <a14:useLocalDpi xmlns:a14="http://schemas.microsoft.com/office/drawing/2010/main" val="0"/>
@@ -488,8 +488,8 @@
             <v:path o:extrusionok="f" gradientshapeok="t" o:connecttype="rect"/>
             <o:lock v:ext="edit" aspectratio="t"/>
           </v:shapetype>
-          <v:shape id="_x0000_i1025" type="#_x0000_t75" style="width:277.05pt;height:207.95pt">
-            <v:imagedata r:id="rId9" o:title="Captura de pantalla 2016-02-14 a la(s) 18"/>
+          <v:shape id="_x0000_i1025" type="#_x0000_t75" style="width:276.9pt;height:207.9pt">
+            <v:imagedata r:id="rId10" o:title="Captura de pantalla 2016-02-14 a la(s) 18"/>
           </v:shape>
         </w:pict>
       </w:r>
@@ -537,7 +537,7 @@
                     </pic:cNvPicPr>
                   </pic:nvPicPr>
                   <pic:blipFill>
-                    <a:blip r:embed="rId10" cstate="print">
+                    <a:blip r:embed="rId11" cstate="print">
                       <a:extLst>
                         <a:ext uri="{28A0092B-C50C-407E-A947-70E740481C1C}">
                           <a14:useLocalDpi xmlns:a14="http://schemas.microsoft.com/office/drawing/2010/main" val="0"/>
@@ -665,7 +665,7 @@
                     </pic:cNvPicPr>
                   </pic:nvPicPr>
                   <pic:blipFill>
-                    <a:blip r:embed="rId11">
+                    <a:blip r:embed="rId12">
                       <a:extLst>
                         <a:ext uri="{28A0092B-C50C-407E-A947-70E740481C1C}">
                           <a14:useLocalDpi xmlns:a14="http://schemas.microsoft.com/office/drawing/2010/main" val="0"/>
@@ -762,7 +762,7 @@
                     </pic:cNvPicPr>
                   </pic:nvPicPr>
                   <pic:blipFill>
-                    <a:blip r:embed="rId12">
+                    <a:blip r:embed="rId13">
                       <a:extLst>
                         <a:ext uri="{28A0092B-C50C-407E-A947-70E740481C1C}">
                           <a14:useLocalDpi xmlns:a14="http://schemas.microsoft.com/office/drawing/2010/main" val="0"/>
@@ -830,7 +830,7 @@
                     </pic:cNvPicPr>
                   </pic:nvPicPr>
                   <pic:blipFill>
-                    <a:blip r:embed="rId13">
+                    <a:blip r:embed="rId14">
                       <a:extLst>
                         <a:ext uri="{28A0092B-C50C-407E-A947-70E740481C1C}">
                           <a14:useLocalDpi xmlns:a14="http://schemas.microsoft.com/office/drawing/2010/main" val="0"/>
@@ -920,7 +920,7 @@
                     </pic:cNvPicPr>
                   </pic:nvPicPr>
                   <pic:blipFill>
-                    <a:blip r:embed="rId14">
+                    <a:blip r:embed="rId15">
                       <a:extLst>
                         <a:ext uri="{28A0092B-C50C-407E-A947-70E740481C1C}">
                           <a14:useLocalDpi xmlns:a14="http://schemas.microsoft.com/office/drawing/2010/main" val="0"/>
@@ -974,12 +974,7 @@
         <w:t>Hay que mencionar que los sonidos acompañan a la actividad en todo momento. Haciendo clic con el ratón en el búho, la aplicación lee las instrucciones de la actividad que son muy escuetas pero esclarecedoras.</w:t>
       </w:r>
       <w:r>
-        <w:t xml:space="preserve"> Además, los conceptos de largo-corto o muchas-pocas son leídos por la aplicación al empezar. Se tiene </w:t>
-      </w:r>
-      <w:bookmarkStart w:id="0" w:name="_GoBack"/>
-      <w:bookmarkEnd w:id="0"/>
-      <w:r>
-        <w:t>en cuenta que el niño no sepa leer aún.</w:t>
+        <w:t xml:space="preserve"> Además, los conceptos de largo-corto o muchas-pocas son leídos por la aplicación al empezar. Se tiene en cuenta que el niño no sepa leer aún.</w:t>
       </w:r>
     </w:p>
     <w:p>
@@ -1028,7 +1023,22 @@
       </w:pPr>
       <w:r>
         <w:tab/>
-        <w:t>Por tanto, los dibujos quedan relegados a un segundo plano y se usan simplemente para visualizar muchos conceptos o nombres en los que son estrictamente necesarios y muy aclaradores, como se muestra en la siguiente imagen.</w:t>
+        <w:t xml:space="preserve">Por tanto, </w:t>
+      </w:r>
+      <w:r>
+        <w:t xml:space="preserve">los dibujos </w:t>
+      </w:r>
+      <w:r>
+        <w:t xml:space="preserve">se usan </w:t>
+      </w:r>
+      <w:r>
+        <w:t>p</w:t>
+      </w:r>
+      <w:r>
+        <w:t xml:space="preserve">ara visualizar </w:t>
+      </w:r>
+      <w:r>
+        <w:t>conceptos, situarlos en el esqueleto y describir su forma. Siguen siendo determinantes para la comprensión de la estructura del esqueleto.</w:t>
       </w:r>
     </w:p>
     <w:p>
@@ -1058,7 +1068,7 @@
                     </pic:cNvPicPr>
                   </pic:nvPicPr>
                   <pic:blipFill>
-                    <a:blip r:embed="rId15" cstate="print">
+                    <a:blip r:embed="rId16" cstate="print">
                       <a:extLst>
                         <a:ext uri="{28A0092B-C50C-407E-A947-70E740481C1C}">
                           <a14:useLocalDpi xmlns:a14="http://schemas.microsoft.com/office/drawing/2010/main" val="0"/>
@@ -1191,7 +1201,7 @@
                     </pic:cNvPicPr>
                   </pic:nvPicPr>
                   <pic:blipFill>
-                    <a:blip r:embed="rId16">
+                    <a:blip r:embed="rId17">
                       <a:extLst>
                         <a:ext uri="{28A0092B-C50C-407E-A947-70E740481C1C}">
                           <a14:useLocalDpi xmlns:a14="http://schemas.microsoft.com/office/drawing/2010/main" val="0"/>
@@ -1273,7 +1283,7 @@
                     </pic:cNvPicPr>
                   </pic:nvPicPr>
                   <pic:blipFill>
-                    <a:blip r:embed="rId17" cstate="print">
+                    <a:blip r:embed="rId18" cstate="print">
                       <a:extLst>
                         <a:ext uri="{28A0092B-C50C-407E-A947-70E740481C1C}">
                           <a14:useLocalDpi xmlns:a14="http://schemas.microsoft.com/office/drawing/2010/main" val="0"/>
@@ -1385,7 +1395,7 @@
                     </pic:cNvPicPr>
                   </pic:nvPicPr>
                   <pic:blipFill>
-                    <a:blip r:embed="rId18">
+                    <a:blip r:embed="rId19">
                       <a:extLst>
                         <a:ext uri="{28A0092B-C50C-407E-A947-70E740481C1C}">
                           <a14:useLocalDpi xmlns:a14="http://schemas.microsoft.com/office/drawing/2010/main" val="0"/>
@@ -1456,7 +1466,19 @@
         <w:tab/>
       </w:r>
       <w:r>
-        <w:t>Experimentando con la aplicación se puede observar que el sonido está muy poco elaborado. Es simplemente un “bip” que indica que arrastrado la imagen al cuadrado correctamente, pero el sonido no aporta información sobre si la imagen es un ser vivo o no. Simplemente, uno se da cuenta de que la imagen no es un ser vivo cuando no te deja introducirla.</w:t>
+        <w:t xml:space="preserve">Experimentando con la aplicación se puede observar que el sonido está muy poco elaborado. Es simplemente un “bip” que indica que </w:t>
+      </w:r>
+      <w:r>
+        <w:t xml:space="preserve">se ha </w:t>
+      </w:r>
+      <w:r>
+        <w:t>arrastrado la imagen al cuadrado correctamente, pero el sonido no aporta información sobre si la imagen es un ser vivo o no.</w:t>
+      </w:r>
+      <w:r>
+        <w:t xml:space="preserve"> U</w:t>
+      </w:r>
+      <w:r>
+        <w:t>no se da cuenta de que la imagen no es un ser vivo cuando no te deja introducirla.</w:t>
       </w:r>
     </w:p>
     <w:p>
@@ -1507,7 +1529,43 @@
         <w:jc w:val="both"/>
       </w:pPr>
       <w:r>
-        <w:t>Para hallar la solución el niño debe tener en cuenta la carga del oso y la carga del león, tiene que observan que polo es el que predomina. Una vez conocida la carga de cada animal debe saber la dirección en la que fluyen los electrones (del negativo al positivo).</w:t>
+        <w:t xml:space="preserve">Para hallar la solución el niño debe tener en cuenta la carga del oso </w:t>
+      </w:r>
+      <w:r>
+        <w:t xml:space="preserve">y </w:t>
+      </w:r>
+      <w:r>
+        <w:t>del león. Además,</w:t>
+      </w:r>
+      <w:r>
+        <w:t xml:space="preserve"> </w:t>
+      </w:r>
+      <w:r>
+        <w:t>debe</w:t>
+      </w:r>
+      <w:r>
+        <w:t xml:space="preserve"> observa</w:t>
+      </w:r>
+      <w:r>
+        <w:t>r</w:t>
+      </w:r>
+      <w:r>
+        <w:t xml:space="preserve"> qué</w:t>
+      </w:r>
+      <w:r>
+        <w:t xml:space="preserve"> polo es el que predomina. Una vez conoci</w:t>
+      </w:r>
+      <w:r>
+        <w:t xml:space="preserve">da la carga de cada animal deberá conocer </w:t>
+      </w:r>
+      <w:r>
+        <w:t xml:space="preserve">la dirección en la que fluye corriente eléctrica, es decir, </w:t>
+      </w:r>
+      <w:r>
+        <w:t>los electrones (del negativo al positivo).</w:t>
+      </w:r>
+      <w:r>
+        <w:t xml:space="preserve"> De ahí que la aplicación sea ya de tercer ciclo de primaria.</w:t>
       </w:r>
     </w:p>
     <w:p>
@@ -1541,7 +1599,7 @@
                     </pic:cNvPicPr>
                   </pic:nvPicPr>
                   <pic:blipFill>
-                    <a:blip r:embed="rId19">
+                    <a:blip r:embed="rId20">
                       <a:extLst>
                         <a:ext uri="{28A0092B-C50C-407E-A947-70E740481C1C}">
                           <a14:useLocalDpi xmlns:a14="http://schemas.microsoft.com/office/drawing/2010/main" val="0"/>
@@ -1652,19 +1710,34 @@
         <w:t>us características y funciones.</w:t>
       </w:r>
       <w:r>
-        <w:t xml:space="preserve"> Esta es diferente de</w:t>
-      </w:r>
-      <w:r>
-        <w:t xml:space="preserve"> las otras aplicaciones porque pone </w:t>
+        <w:t xml:space="preserve"> Esta</w:t>
+      </w:r>
+      <w:r>
+        <w:t xml:space="preserve"> aplicación</w:t>
+      </w:r>
+      <w:r>
+        <w:t xml:space="preserve"> es diferente de</w:t>
+      </w:r>
+      <w:r>
+        <w:t xml:space="preserve"> las otras </w:t>
+      </w:r>
+      <w:r>
+        <w:t>p</w:t>
+      </w:r>
+      <w:r>
+        <w:t xml:space="preserve">orque pone </w:t>
       </w:r>
       <w:r>
         <w:t>los cuerpos de un niño y de una niña en lugar del cuerpo de un adulto, acercándose así a los niños</w:t>
       </w:r>
       <w:r>
-        <w:t xml:space="preserve"> (ver Aplicación 1).</w:t>
-      </w:r>
-      <w:r>
-        <w:t xml:space="preserve"> Los cuerpos expuestos tienen las dimensiones adecuadas de un niño.</w:t>
+        <w:t xml:space="preserve"> (ver Aplicación 1)</w:t>
+      </w:r>
+      <w:r>
+        <w:t>, ya que l</w:t>
+      </w:r>
+      <w:r>
+        <w:t>os cuerpos expuestos tienen las dimensiones adecuadas de un niño.</w:t>
       </w:r>
     </w:p>
     <w:p>
@@ -1693,7 +1766,7 @@
                     <pic:cNvPicPr/>
                   </pic:nvPicPr>
                   <pic:blipFill rotWithShape="1">
-                    <a:blip r:embed="rId20"/>
+                    <a:blip r:embed="rId21"/>
                     <a:srcRect l="25752" t="20393" r="18686" b="15289"/>
                     <a:stretch/>
                   </pic:blipFill>
@@ -1758,7 +1831,43 @@
         <w:jc w:val="both"/>
       </w:pPr>
       <w:r>
-        <w:t>Lo explicaciones de los órganos no son muy largas así los niños no se aburren usando la aplicación, esto es permitido también gracias a las imagines animadas y la voz que lee todo el texto.</w:t>
+        <w:t>L</w:t>
+      </w:r>
+      <w:r>
+        <w:t>as</w:t>
+      </w:r>
+      <w:r>
+        <w:t xml:space="preserve"> explicaciones de los órganos no son muy largas</w:t>
+      </w:r>
+      <w:r>
+        <w:t>,</w:t>
+      </w:r>
+      <w:r>
+        <w:t xml:space="preserve"> así </w:t>
+      </w:r>
+      <w:r>
+        <w:t>los usuarios</w:t>
+      </w:r>
+      <w:r>
+        <w:t xml:space="preserve"> no se aburren </w:t>
+      </w:r>
+      <w:r>
+        <w:t>gracias a las imá</w:t>
+      </w:r>
+      <w:r>
+        <w:t>g</w:t>
+      </w:r>
+      <w:r>
+        <w:t>e</w:t>
+      </w:r>
+      <w:r>
+        <w:t xml:space="preserve">nes animadas y </w:t>
+      </w:r>
+      <w:r>
+        <w:t xml:space="preserve">a </w:t>
+      </w:r>
+      <w:r>
+        <w:t>la voz que lee todo el texto.</w:t>
       </w:r>
     </w:p>
     <w:p>
@@ -1792,7 +1901,7 @@
                     <pic:cNvPicPr/>
                   </pic:nvPicPr>
                   <pic:blipFill rotWithShape="1">
-                    <a:blip r:embed="rId21"/>
+                    <a:blip r:embed="rId22"/>
                     <a:srcRect l="25929" t="19766" r="18686" b="16231"/>
                     <a:stretch/>
                   </pic:blipFill>
@@ -1856,16 +1965,149 @@
     </w:p>
     <w:p>
       <w:pPr>
-        <w:jc w:val="both"/>
-      </w:pPr>
-    </w:p>
-    <w:p>
-      <w:pPr>
-        <w:jc w:val="both"/>
-        <w:rPr>
-          <w:b/>
-        </w:rPr>
-      </w:pPr>
+        <w:pStyle w:val="Prrafodelista"/>
+        <w:numPr>
+          <w:ilvl w:val="0"/>
+          <w:numId w:val="1"/>
+        </w:numPr>
+        <w:jc w:val="both"/>
+      </w:pPr>
+      <w:r>
+        <w:t>Garantizar un uso mínimo y global a todos los niños independientemente de sus discapacidades.</w:t>
+      </w:r>
+    </w:p>
+    <w:p>
+      <w:pPr>
+        <w:pStyle w:val="Prrafodelista"/>
+        <w:numPr>
+          <w:ilvl w:val="0"/>
+          <w:numId w:val="1"/>
+        </w:numPr>
+        <w:jc w:val="both"/>
+      </w:pPr>
+      <w:r>
+        <w:t>Adecuar la presentación (colores, dibujos, personajes, grafía, etc.) al grupo principal al que la aplicación va destinada.</w:t>
+      </w:r>
+    </w:p>
+    <w:p>
+      <w:pPr>
+        <w:pStyle w:val="Prrafodelista"/>
+        <w:numPr>
+          <w:ilvl w:val="0"/>
+          <w:numId w:val="1"/>
+        </w:numPr>
+        <w:jc w:val="both"/>
+      </w:pPr>
+      <w:r>
+        <w:t>Correspondencia concepto – multimedia: facilitar la comprensión y aprendizaje de una definición creando un entorno favorable con imágenes, sonidos y videos que sean coherentes con el concepto.</w:t>
+      </w:r>
+      <w:r>
+        <w:t xml:space="preserve"> El texto se tiene que complementar con los archivos multimedia.</w:t>
+      </w:r>
+    </w:p>
+    <w:p>
+      <w:pPr>
+        <w:pStyle w:val="Prrafodelista"/>
+        <w:numPr>
+          <w:ilvl w:val="0"/>
+          <w:numId w:val="1"/>
+        </w:numPr>
+        <w:jc w:val="both"/>
+      </w:pPr>
+      <w:r>
+        <w:lastRenderedPageBreak/>
+        <w:t>División del menú en tutor y alumno para proporcionar un acceso diferente a cada uno de ellos y, por c</w:t>
+      </w:r>
+      <w:r>
+        <w:t>onsiguiente, contenido distinto (</w:t>
+      </w:r>
+      <w:r>
+        <w:t>por ejemplo</w:t>
+      </w:r>
+      <w:r>
+        <w:t>, actividades para el alumno y notas para el profesor).</w:t>
+      </w:r>
+    </w:p>
+    <w:p>
+      <w:pPr>
+        <w:pStyle w:val="Prrafodelista"/>
+        <w:numPr>
+          <w:ilvl w:val="0"/>
+          <w:numId w:val="1"/>
+        </w:numPr>
+        <w:jc w:val="both"/>
+      </w:pPr>
+      <w:r>
+        <w:t>La interfaz de una aplicación educativa es conveniente que contenga</w:t>
+      </w:r>
+      <w:r>
+        <w:t>:</w:t>
+      </w:r>
+    </w:p>
+    <w:p>
+      <w:pPr>
+        <w:pStyle w:val="Prrafodelista"/>
+        <w:numPr>
+          <w:ilvl w:val="0"/>
+          <w:numId w:val="2"/>
+        </w:numPr>
+        <w:jc w:val="both"/>
+      </w:pPr>
+      <w:r>
+        <w:t>U</w:t>
+      </w:r>
+      <w:r>
+        <w:t>n botón de a</w:t>
+      </w:r>
+      <w:r>
+        <w:t>yuda que se dirija al profesor. De este modo, el profesor podrá aclarar dudas individuales y colectivas.</w:t>
+      </w:r>
+    </w:p>
+    <w:p>
+      <w:pPr>
+        <w:pStyle w:val="Prrafodelista"/>
+        <w:numPr>
+          <w:ilvl w:val="0"/>
+          <w:numId w:val="2"/>
+        </w:numPr>
+        <w:jc w:val="both"/>
+      </w:pPr>
+      <w:r>
+        <w:t>Un animal o personaje que esté presente durante toda la actividad y que sirva para leer los textos en voz alta, facilitar instrucciones, corrija al niño… En definitiva, un valioso compañero de ayuda durante las actividades.</w:t>
+      </w:r>
+    </w:p>
+    <w:p>
+      <w:pPr>
+        <w:pStyle w:val="Prrafodelista"/>
+        <w:numPr>
+          <w:ilvl w:val="0"/>
+          <w:numId w:val="1"/>
+        </w:numPr>
+        <w:jc w:val="both"/>
+      </w:pPr>
+      <w:r>
+        <w:t>Usar predominante el ratón como medio de interacción en la aplicación educativa.</w:t>
+      </w:r>
+    </w:p>
+    <w:p>
+      <w:pPr>
+        <w:pStyle w:val="Prrafodelista"/>
+        <w:numPr>
+          <w:ilvl w:val="0"/>
+          <w:numId w:val="1"/>
+        </w:numPr>
+        <w:jc w:val="both"/>
+      </w:pPr>
+      <w:r>
+        <w:t>Proporcionar una herramienta que permita a aquellos usuarios con problemas de lectura, escritura, visión... sortear las dificultades: una lupa que aumente el tamaño de los elementos, un altavoz, etc.</w:t>
+      </w:r>
+    </w:p>
+    <w:p>
+      <w:pPr>
+        <w:jc w:val="both"/>
+      </w:pPr>
+      <w:bookmarkStart w:id="0" w:name="_GoBack"/>
+      <w:bookmarkEnd w:id="0"/>
     </w:p>
     <w:p>
       <w:pPr>
@@ -2091,7 +2333,7 @@
       <w:pPr>
         <w:jc w:val="both"/>
       </w:pPr>
-      <w:hyperlink r:id="rId22" w:history="1">
+      <w:hyperlink r:id="rId23" w:history="1">
         <w:r>
           <w:rPr>
             <w:rStyle w:val="Hipervnculo"/>
@@ -2121,7 +2363,7 @@
           <w:rStyle w:val="Hipervnculo"/>
         </w:rPr>
       </w:pPr>
-      <w:hyperlink r:id="rId23" w:history="1">
+      <w:hyperlink r:id="rId24" w:history="1">
         <w:r>
           <w:rPr>
             <w:rStyle w:val="Hipervnculo"/>
@@ -2148,7 +2390,7 @@
       <w:pPr>
         <w:jc w:val="both"/>
       </w:pPr>
-      <w:hyperlink r:id="rId24" w:history="1">
+      <w:hyperlink r:id="rId25" w:history="1">
         <w:r>
           <w:rPr>
             <w:rStyle w:val="Hipervnculo"/>
@@ -2186,7 +2428,7 @@
           <w:rStyle w:val="Hipervnculo"/>
         </w:rPr>
       </w:pPr>
-      <w:hyperlink r:id="rId25" w:history="1">
+      <w:hyperlink r:id="rId26" w:history="1">
         <w:r>
           <w:rPr>
             <w:rStyle w:val="Hipervnculo"/>
@@ -2234,7 +2476,7 @@
       <w:pPr>
         <w:jc w:val="both"/>
       </w:pPr>
-      <w:hyperlink r:id="rId26" w:history="1">
+      <w:hyperlink r:id="rId27" w:history="1">
         <w:r>
           <w:rPr>
             <w:rStyle w:val="Hipervnculo"/>
@@ -2261,7 +2503,7 @@
       <w:pPr>
         <w:jc w:val="both"/>
       </w:pPr>
-      <w:hyperlink r:id="rId27" w:history="1">
+      <w:hyperlink r:id="rId28" w:history="1">
         <w:r>
           <w:rPr>
             <w:rStyle w:val="Hipervnculo"/>
@@ -2285,7 +2527,7 @@
       </w:r>
     </w:p>
     <w:p>
-      <w:hyperlink r:id="rId28" w:history="1">
+      <w:hyperlink r:id="rId29" w:history="1">
         <w:r>
           <w:rPr>
             <w:rStyle w:val="Hipervnculo"/>
@@ -2307,6 +2549,241 @@
     </w:sectPr>
   </w:body>
 </w:document>
+</file>
+
+<file path=word/numbering.xml><?xml version="1.0" encoding="utf-8"?>
+<w:numbering xmlns:wpc="http://schemas.microsoft.com/office/word/2010/wordprocessingCanvas" xmlns:mc="http://schemas.openxmlformats.org/markup-compatibility/2006" xmlns:o="urn:schemas-microsoft-com:office:office" xmlns:r="http://schemas.openxmlformats.org/officeDocument/2006/relationships" xmlns:m="http://schemas.openxmlformats.org/officeDocument/2006/math" xmlns:v="urn:schemas-microsoft-com:vml" xmlns:wp14="http://schemas.microsoft.com/office/word/2010/wordprocessingDrawing" xmlns:wp="http://schemas.openxmlformats.org/drawingml/2006/wordprocessingDrawing" xmlns:w10="urn:schemas-microsoft-com:office:word" xmlns:w="http://schemas.openxmlformats.org/wordprocessingml/2006/main" xmlns:w14="http://schemas.microsoft.com/office/word/2010/wordml" xmlns:w15="http://schemas.microsoft.com/office/word/2012/wordml" xmlns:wpg="http://schemas.microsoft.com/office/word/2010/wordprocessingGroup" xmlns:wpi="http://schemas.microsoft.com/office/word/2010/wordprocessingInk" xmlns:wne="http://schemas.microsoft.com/office/word/2006/wordml" xmlns:wps="http://schemas.microsoft.com/office/word/2010/wordprocessingShape" mc:Ignorable="w14 w15 wp14">
+  <w:abstractNum w:abstractNumId="0" w15:restartNumberingAfterBreak="0">
+    <w:nsid w:val="1D3C346D"/>
+    <w:multiLevelType w:val="hybridMultilevel"/>
+    <w:tmpl w:val="9F0C0E8E"/>
+    <w:lvl w:ilvl="0" w:tplc="C73CBAFA">
+      <w:numFmt w:val="bullet"/>
+      <w:lvlText w:val=""/>
+      <w:lvlJc w:val="left"/>
+      <w:pPr>
+        <w:ind w:left="1425" w:hanging="360"/>
+      </w:pPr>
+      <w:rPr>
+        <w:rFonts w:ascii="Symbol" w:eastAsiaTheme="minorHAnsi" w:hAnsi="Symbol" w:cs="Times New Roman" w:hint="default"/>
+      </w:rPr>
+    </w:lvl>
+    <w:lvl w:ilvl="1" w:tplc="0C0A0003" w:tentative="1">
+      <w:start w:val="1"/>
+      <w:numFmt w:val="bullet"/>
+      <w:lvlText w:val="o"/>
+      <w:lvlJc w:val="left"/>
+      <w:pPr>
+        <w:ind w:left="2145" w:hanging="360"/>
+      </w:pPr>
+      <w:rPr>
+        <w:rFonts w:ascii="Courier New" w:hAnsi="Courier New" w:cs="Courier New" w:hint="default"/>
+      </w:rPr>
+    </w:lvl>
+    <w:lvl w:ilvl="2" w:tplc="0C0A0005" w:tentative="1">
+      <w:start w:val="1"/>
+      <w:numFmt w:val="bullet"/>
+      <w:lvlText w:val=""/>
+      <w:lvlJc w:val="left"/>
+      <w:pPr>
+        <w:ind w:left="2865" w:hanging="360"/>
+      </w:pPr>
+      <w:rPr>
+        <w:rFonts w:ascii="Wingdings" w:hAnsi="Wingdings" w:hint="default"/>
+      </w:rPr>
+    </w:lvl>
+    <w:lvl w:ilvl="3" w:tplc="0C0A0001" w:tentative="1">
+      <w:start w:val="1"/>
+      <w:numFmt w:val="bullet"/>
+      <w:lvlText w:val=""/>
+      <w:lvlJc w:val="left"/>
+      <w:pPr>
+        <w:ind w:left="3585" w:hanging="360"/>
+      </w:pPr>
+      <w:rPr>
+        <w:rFonts w:ascii="Symbol" w:hAnsi="Symbol" w:hint="default"/>
+      </w:rPr>
+    </w:lvl>
+    <w:lvl w:ilvl="4" w:tplc="0C0A0003" w:tentative="1">
+      <w:start w:val="1"/>
+      <w:numFmt w:val="bullet"/>
+      <w:lvlText w:val="o"/>
+      <w:lvlJc w:val="left"/>
+      <w:pPr>
+        <w:ind w:left="4305" w:hanging="360"/>
+      </w:pPr>
+      <w:rPr>
+        <w:rFonts w:ascii="Courier New" w:hAnsi="Courier New" w:cs="Courier New" w:hint="default"/>
+      </w:rPr>
+    </w:lvl>
+    <w:lvl w:ilvl="5" w:tplc="0C0A0005" w:tentative="1">
+      <w:start w:val="1"/>
+      <w:numFmt w:val="bullet"/>
+      <w:lvlText w:val=""/>
+      <w:lvlJc w:val="left"/>
+      <w:pPr>
+        <w:ind w:left="5025" w:hanging="360"/>
+      </w:pPr>
+      <w:rPr>
+        <w:rFonts w:ascii="Wingdings" w:hAnsi="Wingdings" w:hint="default"/>
+      </w:rPr>
+    </w:lvl>
+    <w:lvl w:ilvl="6" w:tplc="0C0A0001" w:tentative="1">
+      <w:start w:val="1"/>
+      <w:numFmt w:val="bullet"/>
+      <w:lvlText w:val=""/>
+      <w:lvlJc w:val="left"/>
+      <w:pPr>
+        <w:ind w:left="5745" w:hanging="360"/>
+      </w:pPr>
+      <w:rPr>
+        <w:rFonts w:ascii="Symbol" w:hAnsi="Symbol" w:hint="default"/>
+      </w:rPr>
+    </w:lvl>
+    <w:lvl w:ilvl="7" w:tplc="0C0A0003" w:tentative="1">
+      <w:start w:val="1"/>
+      <w:numFmt w:val="bullet"/>
+      <w:lvlText w:val="o"/>
+      <w:lvlJc w:val="left"/>
+      <w:pPr>
+        <w:ind w:left="6465" w:hanging="360"/>
+      </w:pPr>
+      <w:rPr>
+        <w:rFonts w:ascii="Courier New" w:hAnsi="Courier New" w:cs="Courier New" w:hint="default"/>
+      </w:rPr>
+    </w:lvl>
+    <w:lvl w:ilvl="8" w:tplc="0C0A0005" w:tentative="1">
+      <w:start w:val="1"/>
+      <w:numFmt w:val="bullet"/>
+      <w:lvlText w:val=""/>
+      <w:lvlJc w:val="left"/>
+      <w:pPr>
+        <w:ind w:left="7185" w:hanging="360"/>
+      </w:pPr>
+      <w:rPr>
+        <w:rFonts w:ascii="Wingdings" w:hAnsi="Wingdings" w:hint="default"/>
+      </w:rPr>
+    </w:lvl>
+  </w:abstractNum>
+  <w:abstractNum w:abstractNumId="1" w15:restartNumberingAfterBreak="0">
+    <w:nsid w:val="569C73F8"/>
+    <w:multiLevelType w:val="hybridMultilevel"/>
+    <w:tmpl w:val="4976B6F4"/>
+    <w:lvl w:ilvl="0" w:tplc="B24C883E">
+      <w:numFmt w:val="bullet"/>
+      <w:lvlText w:val="-"/>
+      <w:lvlJc w:val="left"/>
+      <w:pPr>
+        <w:ind w:left="1065" w:hanging="360"/>
+      </w:pPr>
+      <w:rPr>
+        <w:rFonts w:ascii="Times New Roman" w:eastAsiaTheme="minorHAnsi" w:hAnsi="Times New Roman" w:cs="Times New Roman" w:hint="default"/>
+      </w:rPr>
+    </w:lvl>
+    <w:lvl w:ilvl="1" w:tplc="0C0A0003" w:tentative="1">
+      <w:start w:val="1"/>
+      <w:numFmt w:val="bullet"/>
+      <w:lvlText w:val="o"/>
+      <w:lvlJc w:val="left"/>
+      <w:pPr>
+        <w:ind w:left="1785" w:hanging="360"/>
+      </w:pPr>
+      <w:rPr>
+        <w:rFonts w:ascii="Courier New" w:hAnsi="Courier New" w:cs="Courier New" w:hint="default"/>
+      </w:rPr>
+    </w:lvl>
+    <w:lvl w:ilvl="2" w:tplc="0C0A0005" w:tentative="1">
+      <w:start w:val="1"/>
+      <w:numFmt w:val="bullet"/>
+      <w:lvlText w:val=""/>
+      <w:lvlJc w:val="left"/>
+      <w:pPr>
+        <w:ind w:left="2505" w:hanging="360"/>
+      </w:pPr>
+      <w:rPr>
+        <w:rFonts w:ascii="Wingdings" w:hAnsi="Wingdings" w:hint="default"/>
+      </w:rPr>
+    </w:lvl>
+    <w:lvl w:ilvl="3" w:tplc="0C0A0001" w:tentative="1">
+      <w:start w:val="1"/>
+      <w:numFmt w:val="bullet"/>
+      <w:lvlText w:val=""/>
+      <w:lvlJc w:val="left"/>
+      <w:pPr>
+        <w:ind w:left="3225" w:hanging="360"/>
+      </w:pPr>
+      <w:rPr>
+        <w:rFonts w:ascii="Symbol" w:hAnsi="Symbol" w:hint="default"/>
+      </w:rPr>
+    </w:lvl>
+    <w:lvl w:ilvl="4" w:tplc="0C0A0003" w:tentative="1">
+      <w:start w:val="1"/>
+      <w:numFmt w:val="bullet"/>
+      <w:lvlText w:val="o"/>
+      <w:lvlJc w:val="left"/>
+      <w:pPr>
+        <w:ind w:left="3945" w:hanging="360"/>
+      </w:pPr>
+      <w:rPr>
+        <w:rFonts w:ascii="Courier New" w:hAnsi="Courier New" w:cs="Courier New" w:hint="default"/>
+      </w:rPr>
+    </w:lvl>
+    <w:lvl w:ilvl="5" w:tplc="0C0A0005" w:tentative="1">
+      <w:start w:val="1"/>
+      <w:numFmt w:val="bullet"/>
+      <w:lvlText w:val=""/>
+      <w:lvlJc w:val="left"/>
+      <w:pPr>
+        <w:ind w:left="4665" w:hanging="360"/>
+      </w:pPr>
+      <w:rPr>
+        <w:rFonts w:ascii="Wingdings" w:hAnsi="Wingdings" w:hint="default"/>
+      </w:rPr>
+    </w:lvl>
+    <w:lvl w:ilvl="6" w:tplc="0C0A0001" w:tentative="1">
+      <w:start w:val="1"/>
+      <w:numFmt w:val="bullet"/>
+      <w:lvlText w:val=""/>
+      <w:lvlJc w:val="left"/>
+      <w:pPr>
+        <w:ind w:left="5385" w:hanging="360"/>
+      </w:pPr>
+      <w:rPr>
+        <w:rFonts w:ascii="Symbol" w:hAnsi="Symbol" w:hint="default"/>
+      </w:rPr>
+    </w:lvl>
+    <w:lvl w:ilvl="7" w:tplc="0C0A0003" w:tentative="1">
+      <w:start w:val="1"/>
+      <w:numFmt w:val="bullet"/>
+      <w:lvlText w:val="o"/>
+      <w:lvlJc w:val="left"/>
+      <w:pPr>
+        <w:ind w:left="6105" w:hanging="360"/>
+      </w:pPr>
+      <w:rPr>
+        <w:rFonts w:ascii="Courier New" w:hAnsi="Courier New" w:cs="Courier New" w:hint="default"/>
+      </w:rPr>
+    </w:lvl>
+    <w:lvl w:ilvl="8" w:tplc="0C0A0005" w:tentative="1">
+      <w:start w:val="1"/>
+      <w:numFmt w:val="bullet"/>
+      <w:lvlText w:val=""/>
+      <w:lvlJc w:val="left"/>
+      <w:pPr>
+        <w:ind w:left="6825" w:hanging="360"/>
+      </w:pPr>
+      <w:rPr>
+        <w:rFonts w:ascii="Wingdings" w:hAnsi="Wingdings" w:hint="default"/>
+      </w:rPr>
+    </w:lvl>
+  </w:abstractNum>
+  <w:num w:numId="1">
+    <w:abstractNumId w:val="1"/>
+  </w:num>
+  <w:num w:numId="2">
+    <w:abstractNumId w:val="0"/>
+  </w:num>
+</w:numbering>
 </file>
 
 <file path=word/styles.xml><?xml version="1.0" encoding="utf-8"?>
@@ -3034,7 +3511,7 @@
 </file>
 
 <file path=customXml/itemProps1.xml><?xml version="1.0" encoding="utf-8"?>
-<ds:datastoreItem xmlns:ds="http://schemas.openxmlformats.org/officeDocument/2006/customXml" ds:itemID="{1A130158-78EA-4B69-9F0B-937D759D64D2}">
+<ds:datastoreItem xmlns:ds="http://schemas.openxmlformats.org/officeDocument/2006/customXml" ds:itemID="{41671B44-DD6E-4F0F-B999-7ABB1EBBB59A}">
   <ds:schemaRefs>
     <ds:schemaRef ds:uri="http://schemas.openxmlformats.org/officeDocument/2006/bibliography"/>
   </ds:schemaRefs>

</xml_diff>